<commit_message>
Update Groepsopdracht SJABLOON (1).docx
</commit_message>
<xml_diff>
--- a/docs/oplevering/02PVEvideoportaal/Groepsopdracht SJABLOON (1).docx
+++ b/docs/oplevering/02PVEvideoportaal/Groepsopdracht SJABLOON (1).docx
@@ -72,7 +72,7 @@
                         <w:txbxContent>
                           <w:p>
                             <w:pPr>
-                              <w:pStyle w:val="NoSpacing"/>
+                              <w:pStyle w:val="Geenafstand"/>
                               <w:jc w:val="right"/>
                               <w:rPr>
                                 <w:b/>
@@ -91,7 +91,7 @@
                           </w:p>
                           <w:p>
                             <w:pPr>
-                              <w:pStyle w:val="NoSpacing"/>
+                              <w:pStyle w:val="Geenafstand"/>
                               <w:jc w:val="right"/>
                               <w:rPr>
                                 <w:sz w:val="24"/>
@@ -107,8 +107,16 @@
                               <w:rPr>
                                 <w:sz w:val="24"/>
                               </w:rPr>
-                              <w:t xml:space="preserve"> Videoportaal Webshop NerdyGadgets</w:t>
+                              <w:t xml:space="preserve"> Videoportaal Webshop </w:t>
                             </w:r>
+                            <w:proofErr w:type="spellStart"/>
+                            <w:r>
+                              <w:rPr>
+                                <w:sz w:val="24"/>
+                              </w:rPr>
+                              <w:t>NerdyGadgets</w:t>
+                            </w:r>
+                            <w:proofErr w:type="spellEnd"/>
                             <w:r>
                               <w:rPr>
                                 <w:sz w:val="24"/>
@@ -144,7 +152,7 @@
                   <w:txbxContent>
                     <w:p>
                       <w:pPr>
-                        <w:pStyle w:val="NoSpacing"/>
+                        <w:pStyle w:val="Geenafstand"/>
                         <w:jc w:val="right"/>
                         <w:rPr>
                           <w:b/>
@@ -163,7 +171,7 @@
                     </w:p>
                     <w:p>
                       <w:pPr>
-                        <w:pStyle w:val="NoSpacing"/>
+                        <w:pStyle w:val="Geenafstand"/>
                         <w:jc w:val="right"/>
                         <w:rPr>
                           <w:sz w:val="24"/>
@@ -179,8 +187,16 @@
                         <w:rPr>
                           <w:sz w:val="24"/>
                         </w:rPr>
-                        <w:t xml:space="preserve"> Videoportaal Webshop NerdyGadgets</w:t>
+                        <w:t xml:space="preserve"> Videoportaal Webshop </w:t>
                       </w:r>
+                      <w:proofErr w:type="spellStart"/>
+                      <w:r>
+                        <w:rPr>
+                          <w:sz w:val="24"/>
+                        </w:rPr>
+                        <w:t>NerdyGadgets</w:t>
+                      </w:r>
+                      <w:proofErr w:type="spellEnd"/>
                       <w:r>
                         <w:rPr>
                           <w:sz w:val="24"/>
@@ -739,12 +755,12 @@
       <w:sdtContent>
         <w:p>
           <w:pPr>
-            <w:pStyle w:val="TOCHeading"/>
+            <w:pStyle w:val="Kopvaninhoudsopgave"/>
           </w:pPr>
         </w:p>
         <w:p>
           <w:pPr>
-            <w:pStyle w:val="TOC1"/>
+            <w:pStyle w:val="Inhopg1"/>
             <w:rPr>
               <w:rFonts w:asciiTheme="minorHAnsi" w:eastAsiaTheme="minorEastAsia" w:hAnsiTheme="minorHAnsi" w:cstheme="minorBidi"/>
               <w:caps w:val="0"/>
@@ -828,7 +844,7 @@
         </w:p>
         <w:p>
           <w:pPr>
-            <w:pStyle w:val="TOC1"/>
+            <w:pStyle w:val="Inhopg1"/>
             <w:rPr>
               <w:rFonts w:asciiTheme="minorHAnsi" w:eastAsiaTheme="minorEastAsia" w:hAnsiTheme="minorHAnsi" w:cstheme="minorBidi"/>
               <w:caps w:val="0"/>
@@ -904,7 +920,7 @@
         </w:p>
         <w:p>
           <w:pPr>
-            <w:pStyle w:val="TOC1"/>
+            <w:pStyle w:val="Inhopg1"/>
             <w:rPr>
               <w:rFonts w:asciiTheme="minorHAnsi" w:eastAsiaTheme="minorEastAsia" w:hAnsiTheme="minorHAnsi" w:cstheme="minorBidi"/>
               <w:caps w:val="0"/>
@@ -979,7 +995,7 @@
         </w:p>
         <w:p>
           <w:pPr>
-            <w:pStyle w:val="TOC2"/>
+            <w:pStyle w:val="Inhopg2"/>
             <w:rPr>
               <w:rFonts w:asciiTheme="minorHAnsi" w:eastAsiaTheme="minorEastAsia" w:hAnsiTheme="minorHAnsi" w:cstheme="minorBidi"/>
               <w:sz w:val="22"/>
@@ -1054,7 +1070,7 @@
         </w:p>
         <w:p>
           <w:pPr>
-            <w:pStyle w:val="TOC2"/>
+            <w:pStyle w:val="Inhopg2"/>
             <w:rPr>
               <w:rFonts w:asciiTheme="minorHAnsi" w:eastAsiaTheme="minorEastAsia" w:hAnsiTheme="minorHAnsi" w:cstheme="minorBidi"/>
               <w:sz w:val="22"/>
@@ -1129,7 +1145,7 @@
         </w:p>
         <w:p>
           <w:pPr>
-            <w:pStyle w:val="TOC2"/>
+            <w:pStyle w:val="Inhopg2"/>
             <w:rPr>
               <w:rFonts w:asciiTheme="minorHAnsi" w:eastAsiaTheme="minorEastAsia" w:hAnsiTheme="minorHAnsi" w:cstheme="minorBidi"/>
               <w:sz w:val="22"/>
@@ -1204,7 +1220,7 @@
         </w:p>
         <w:p>
           <w:pPr>
-            <w:pStyle w:val="TOC1"/>
+            <w:pStyle w:val="Inhopg1"/>
             <w:rPr>
               <w:rFonts w:asciiTheme="minorHAnsi" w:eastAsiaTheme="minorEastAsia" w:hAnsiTheme="minorHAnsi" w:cstheme="minorBidi"/>
               <w:caps w:val="0"/>
@@ -1279,7 +1295,7 @@
         </w:p>
         <w:p>
           <w:pPr>
-            <w:pStyle w:val="TOC1"/>
+            <w:pStyle w:val="Inhopg1"/>
             <w:rPr>
               <w:rFonts w:asciiTheme="minorHAnsi" w:eastAsiaTheme="minorEastAsia" w:hAnsiTheme="minorHAnsi" w:cstheme="minorBidi"/>
               <w:caps w:val="0"/>
@@ -1354,7 +1370,7 @@
         </w:p>
         <w:p>
           <w:pPr>
-            <w:pStyle w:val="TOC1"/>
+            <w:pStyle w:val="Inhopg1"/>
             <w:rPr>
               <w:rFonts w:asciiTheme="minorHAnsi" w:eastAsiaTheme="minorEastAsia" w:hAnsiTheme="minorHAnsi" w:cstheme="minorBidi"/>
               <w:caps w:val="0"/>
@@ -1429,7 +1445,7 @@
         </w:p>
         <w:p>
           <w:pPr>
-            <w:pStyle w:val="TOC1"/>
+            <w:pStyle w:val="Inhopg1"/>
             <w:rPr>
               <w:rFonts w:asciiTheme="minorHAnsi" w:eastAsiaTheme="minorEastAsia" w:hAnsiTheme="minorHAnsi" w:cstheme="minorBidi"/>
               <w:caps w:val="0"/>
@@ -1525,7 +1541,7 @@
     </w:p>
     <w:p>
       <w:pPr>
-        <w:pStyle w:val="Heading1"/>
+        <w:pStyle w:val="Kop1"/>
         <w:sectPr>
           <w:headerReference w:type="default" r:id="rId12"/>
           <w:footerReference w:type="default" r:id="rId13"/>
@@ -1543,7 +1559,7 @@
     </w:p>
     <w:p>
       <w:pPr>
-        <w:pStyle w:val="Heading1"/>
+        <w:pStyle w:val="Kop1"/>
       </w:pPr>
       <w:bookmarkStart w:id="0" w:name="_Toc87872811"/>
       <w:r>
@@ -1561,6 +1577,7 @@
       <w:r>
         <w:t xml:space="preserve">Door de toenemende behoefte aan </w:t>
       </w:r>
+      <w:proofErr w:type="spellStart"/>
       <w:r>
         <w:t>webvideo</w:t>
       </w:r>
@@ -1568,7 +1585,11 @@
         <w:t>’</w:t>
       </w:r>
       <w:r>
-        <w:t xml:space="preserve">s </w:t>
+        <w:t>s</w:t>
+      </w:r>
+      <w:proofErr w:type="spellEnd"/>
+      <w:r>
+        <w:t xml:space="preserve"> </w:t>
       </w:r>
       <w:r>
         <w:t xml:space="preserve">bij </w:t>
@@ -1577,18 +1598,39 @@
         <w:t>producten</w:t>
       </w:r>
       <w:r>
-        <w:t>, die door NerdyGadgets is waargenomen, willen ze dit ook inplimenteren</w:t>
+        <w:t xml:space="preserve">, die door </w:t>
       </w:r>
+      <w:proofErr w:type="spellStart"/>
+      <w:r>
+        <w:t>NerdyGadgets</w:t>
+      </w:r>
+      <w:proofErr w:type="spellEnd"/>
+      <w:r>
+        <w:t xml:space="preserve"> is waargenomen, willen ze dit ook </w:t>
+      </w:r>
+      <w:proofErr w:type="spellStart"/>
+      <w:r>
+        <w:t>inplimenteren</w:t>
+      </w:r>
+      <w:proofErr w:type="spellEnd"/>
       <w:r>
         <w:t xml:space="preserve">. </w:t>
       </w:r>
       <w:r>
-        <w:t>Wij gaat het selectieproces in vanuit het standpunt als bedrijf, richtend op zoveel mogelijk winst. Om dit te berijken willen wij een degelijk videoportaal dat goed werkt, en de goedkoopste is in zijn klasse (in evenwaardige videoportalen. Deze kwaliteiten gaan later in de business case vergeleken worden.</w:t>
+        <w:t xml:space="preserve">Wij gaat het selectieproces in vanuit het standpunt als bedrijf, richtend op zoveel mogelijk winst. Om dit te </w:t>
+      </w:r>
+      <w:proofErr w:type="spellStart"/>
+      <w:r>
+        <w:t>berijken</w:t>
+      </w:r>
+      <w:proofErr w:type="spellEnd"/>
+      <w:r>
+        <w:t xml:space="preserve"> willen wij een degelijk videoportaal dat goed werkt, en de goedkoopste is in zijn klasse (in evenwaardige videoportalen. Deze kwaliteiten gaan later in de business case vergeleken worden.</w:t>
       </w:r>
     </w:p>
     <w:p>
       <w:pPr>
-        <w:pStyle w:val="Heading1"/>
+        <w:pStyle w:val="Kop1"/>
         <w:rPr>
           <w:rFonts w:eastAsia="MS Mincho"/>
         </w:rPr>
@@ -1602,12 +1644,12 @@
     </w:p>
     <w:p>
       <w:pPr>
-        <w:pStyle w:val="Caption"/>
+        <w:pStyle w:val="Bijschrift"/>
       </w:pPr>
     </w:p>
     <w:p>
       <w:pPr>
-        <w:pStyle w:val="Caption"/>
+        <w:pStyle w:val="Bijschrift"/>
         <w:keepNext/>
         <w:rPr>
           <w:rFonts w:asciiTheme="majorHAnsi" w:hAnsiTheme="majorHAnsi"/>
@@ -1684,12 +1726,12 @@
     </w:p>
     <w:tbl>
       <w:tblPr>
-        <w:tblStyle w:val="TableGrid"/>
+        <w:tblStyle w:val="Tabelraster"/>
         <w:tblW w:w="0" w:type="auto"/>
         <w:tblLook w:val="04A0" w:firstRow="1" w:lastRow="0" w:firstColumn="1" w:lastColumn="0" w:noHBand="0" w:noVBand="1"/>
       </w:tblPr>
       <w:tblGrid>
-        <w:gridCol w:w="1972"/>
+        <w:gridCol w:w="2734"/>
         <w:gridCol w:w="3660"/>
         <w:gridCol w:w="1989"/>
       </w:tblGrid>
@@ -1857,8 +1899,18 @@
                 <w:sz w:val="22"/>
                 <w:szCs w:val="22"/>
               </w:rPr>
-              <w:t>User friendly</w:t>
-            </w:r>
+              <w:t xml:space="preserve">User </w:t>
+            </w:r>
+            <w:proofErr w:type="spellStart"/>
+            <w:r>
+              <w:rPr>
+                <w:rFonts w:asciiTheme="majorHAnsi" w:hAnsiTheme="majorHAnsi"/>
+                <w:sz w:val="22"/>
+                <w:szCs w:val="22"/>
+              </w:rPr>
+              <w:t>friendly</w:t>
+            </w:r>
+            <w:proofErr w:type="spellEnd"/>
           </w:p>
         </w:tc>
         <w:tc>
@@ -1873,13 +1925,23 @@
                 <w:szCs w:val="22"/>
               </w:rPr>
             </w:pPr>
-            <w:r>
-              <w:rPr>
-                <w:rFonts w:asciiTheme="majorHAnsi" w:hAnsiTheme="majorHAnsi"/>
-                <w:sz w:val="22"/>
-                <w:szCs w:val="22"/>
-              </w:rPr>
-              <w:t xml:space="preserve">NerdyGadgets kan makkelijk nieuwe video’s toevoegen wanneer ze dat willen. Dit </w:t>
+            <w:proofErr w:type="spellStart"/>
+            <w:r>
+              <w:rPr>
+                <w:rFonts w:asciiTheme="majorHAnsi" w:hAnsiTheme="majorHAnsi"/>
+                <w:sz w:val="22"/>
+                <w:szCs w:val="22"/>
+              </w:rPr>
+              <w:t>NerdyGadgets</w:t>
+            </w:r>
+            <w:proofErr w:type="spellEnd"/>
+            <w:r>
+              <w:rPr>
+                <w:rFonts w:asciiTheme="majorHAnsi" w:hAnsiTheme="majorHAnsi"/>
+                <w:sz w:val="22"/>
+                <w:szCs w:val="22"/>
+              </w:rPr>
+              <w:t xml:space="preserve"> kan makkelijk nieuwe video’s toevoegen wanneer ze dat willen. Dit </w:t>
             </w:r>
           </w:p>
         </w:tc>
@@ -2015,7 +2077,61 @@
                 <w:sz w:val="22"/>
                 <w:szCs w:val="22"/>
               </w:rPr>
-              <w:t>Het videoportaal kan video’s in meerdere kwaliteiten afspelen, de gebruiker kan een quality kiezen, op vergelijkbare wijze als in youtube. De quality gaat minimaal t/m 720p</w:t>
+              <w:t xml:space="preserve">Het videoportaal kan video’s in meerdere kwaliteiten afspelen, de gebruiker kan een </w:t>
+            </w:r>
+            <w:proofErr w:type="spellStart"/>
+            <w:r>
+              <w:rPr>
+                <w:rFonts w:asciiTheme="majorHAnsi" w:hAnsiTheme="majorHAnsi"/>
+                <w:sz w:val="22"/>
+                <w:szCs w:val="22"/>
+              </w:rPr>
+              <w:t>quality</w:t>
+            </w:r>
+            <w:proofErr w:type="spellEnd"/>
+            <w:r>
+              <w:rPr>
+                <w:rFonts w:asciiTheme="majorHAnsi" w:hAnsiTheme="majorHAnsi"/>
+                <w:sz w:val="22"/>
+                <w:szCs w:val="22"/>
+              </w:rPr>
+              <w:t xml:space="preserve"> kiezen, op vergelijkbare wijze als in </w:t>
+            </w:r>
+            <w:proofErr w:type="spellStart"/>
+            <w:r>
+              <w:rPr>
+                <w:rFonts w:asciiTheme="majorHAnsi" w:hAnsiTheme="majorHAnsi"/>
+                <w:sz w:val="22"/>
+                <w:szCs w:val="22"/>
+              </w:rPr>
+              <w:t>youtube</w:t>
+            </w:r>
+            <w:proofErr w:type="spellEnd"/>
+            <w:r>
+              <w:rPr>
+                <w:rFonts w:asciiTheme="majorHAnsi" w:hAnsiTheme="majorHAnsi"/>
+                <w:sz w:val="22"/>
+                <w:szCs w:val="22"/>
+              </w:rPr>
+              <w:t xml:space="preserve">. De </w:t>
+            </w:r>
+            <w:proofErr w:type="spellStart"/>
+            <w:r>
+              <w:rPr>
+                <w:rFonts w:asciiTheme="majorHAnsi" w:hAnsiTheme="majorHAnsi"/>
+                <w:sz w:val="22"/>
+                <w:szCs w:val="22"/>
+              </w:rPr>
+              <w:t>quality</w:t>
+            </w:r>
+            <w:proofErr w:type="spellEnd"/>
+            <w:r>
+              <w:rPr>
+                <w:rFonts w:asciiTheme="majorHAnsi" w:hAnsiTheme="majorHAnsi"/>
+                <w:sz w:val="22"/>
+                <w:szCs w:val="22"/>
+              </w:rPr>
+              <w:t xml:space="preserve"> gaat minimaal t/m 720p</w:t>
             </w:r>
           </w:p>
         </w:tc>
@@ -2061,7 +2177,15 @@
                 <w:sz w:val="22"/>
                 <w:szCs w:val="22"/>
               </w:rPr>
-              <w:t>Kwaniteit (capaciteit)</w:t>
+              <w:t>Schaalbaarheid</w:t>
+            </w:r>
+            <w:r>
+              <w:rPr>
+                <w:rFonts w:asciiTheme="majorHAnsi" w:hAnsiTheme="majorHAnsi"/>
+                <w:sz w:val="22"/>
+                <w:szCs w:val="22"/>
+              </w:rPr>
+              <w:t>(capaciteit)</w:t>
             </w:r>
           </w:p>
         </w:tc>
@@ -2083,7 +2207,43 @@
                 <w:sz w:val="22"/>
                 <w:szCs w:val="22"/>
               </w:rPr>
-              <w:t>Er kunnen veel video’s te gelijk gespeeld worden. Niet alsin dat er meer video’s op 1 tablat aan moet kunnen, maar veel gebruikers moeten tegelijk toegang hebben tot de video’s</w:t>
+              <w:t xml:space="preserve">Er kunnen veel video’s te gelijk gespeeld worden. Niet </w:t>
+            </w:r>
+            <w:proofErr w:type="spellStart"/>
+            <w:r>
+              <w:rPr>
+                <w:rFonts w:asciiTheme="majorHAnsi" w:hAnsiTheme="majorHAnsi"/>
+                <w:sz w:val="22"/>
+                <w:szCs w:val="22"/>
+              </w:rPr>
+              <w:t>alsin</w:t>
+            </w:r>
+            <w:proofErr w:type="spellEnd"/>
+            <w:r>
+              <w:rPr>
+                <w:rFonts w:asciiTheme="majorHAnsi" w:hAnsiTheme="majorHAnsi"/>
+                <w:sz w:val="22"/>
+                <w:szCs w:val="22"/>
+              </w:rPr>
+              <w:t xml:space="preserve"> dat er meer video’s op 1 </w:t>
+            </w:r>
+            <w:proofErr w:type="spellStart"/>
+            <w:r>
+              <w:rPr>
+                <w:rFonts w:asciiTheme="majorHAnsi" w:hAnsiTheme="majorHAnsi"/>
+                <w:sz w:val="22"/>
+                <w:szCs w:val="22"/>
+              </w:rPr>
+              <w:t>tablat</w:t>
+            </w:r>
+            <w:proofErr w:type="spellEnd"/>
+            <w:r>
+              <w:rPr>
+                <w:rFonts w:asciiTheme="majorHAnsi" w:hAnsiTheme="majorHAnsi"/>
+                <w:sz w:val="22"/>
+                <w:szCs w:val="22"/>
+              </w:rPr>
+              <w:t xml:space="preserve"> aan moet kunnen, maar veel gebruikers moeten tegelijk toegang hebben tot de video’s</w:t>
             </w:r>
           </w:p>
         </w:tc>
@@ -2113,12 +2273,12 @@
     </w:tbl>
     <w:p>
       <w:pPr>
-        <w:pStyle w:val="NoSpacing"/>
+        <w:pStyle w:val="Geenafstand"/>
       </w:pPr>
     </w:p>
     <w:p>
       <w:pPr>
-        <w:pStyle w:val="NoSpacing"/>
+        <w:pStyle w:val="Geenafstand"/>
         <w:rPr>
           <w:b/>
         </w:rPr>
@@ -2132,7 +2292,7 @@
     </w:p>
     <w:p>
       <w:pPr>
-        <w:pStyle w:val="NoSpacing"/>
+        <w:pStyle w:val="Geenafstand"/>
       </w:pPr>
       <w:r>
         <w:t>Wij zijn tot deze wegingen gekomen door de mogelijke winst voorop te stellen, Door op kosten te besparen in vergelijkbare klassen, en ook op de eigenschappen van het product te testen die wij nodig eisen voor de webshop.</w:t>
@@ -2159,7 +2319,7 @@
     </w:p>
     <w:p>
       <w:pPr>
-        <w:pStyle w:val="Heading1"/>
+        <w:pStyle w:val="Kop1"/>
       </w:pPr>
       <w:bookmarkStart w:id="2" w:name="_Toc87872813"/>
       <w:r>
@@ -2170,7 +2330,7 @@
     </w:p>
     <w:p>
       <w:pPr>
-        <w:pStyle w:val="Heading2"/>
+        <w:pStyle w:val="Kop2"/>
         <w:rPr>
           <w:lang w:val="en-US"/>
         </w:rPr>
@@ -2182,11 +2342,26 @@
         </w:rPr>
         <w:t xml:space="preserve">Requirements </w:t>
       </w:r>
+      <w:proofErr w:type="spellStart"/>
       <w:r>
         <w:rPr>
           <w:lang w:val="en-US"/>
         </w:rPr>
-        <w:t>t.a.v. f</w:t>
+        <w:t>t.a.v</w:t>
+      </w:r>
+      <w:proofErr w:type="spellEnd"/>
+      <w:r>
+        <w:rPr>
+          <w:lang w:val="en-US"/>
+        </w:rPr>
+        <w:t xml:space="preserve">. </w:t>
+      </w:r>
+      <w:proofErr w:type="spellStart"/>
+      <w:r>
+        <w:rPr>
+          <w:lang w:val="en-US"/>
+        </w:rPr>
+        <w:t>f</w:t>
       </w:r>
       <w:r>
         <w:rPr>
@@ -2195,6 +2370,7 @@
         <w:t>unctionaliteiten</w:t>
       </w:r>
       <w:bookmarkEnd w:id="3"/>
+      <w:proofErr w:type="spellEnd"/>
       <w:r>
         <w:rPr>
           <w:lang w:val="en-US"/>
@@ -2204,7 +2380,7 @@
     </w:p>
     <w:tbl>
       <w:tblPr>
-        <w:tblStyle w:val="TableGrid"/>
+        <w:tblStyle w:val="Tabelraster"/>
         <w:tblW w:w="13575" w:type="dxa"/>
         <w:tblLook w:val="04A0" w:firstRow="1" w:lastRow="0" w:firstColumn="1" w:lastColumn="0" w:noHBand="0" w:noVBand="1"/>
       </w:tblPr>
@@ -2230,6 +2406,7 @@
                 <w:szCs w:val="22"/>
               </w:rPr>
             </w:pPr>
+            <w:proofErr w:type="spellStart"/>
             <w:r>
               <w:rPr>
                 <w:rFonts w:asciiTheme="majorHAnsi" w:hAnsiTheme="majorHAnsi"/>
@@ -2240,6 +2417,7 @@
               </w:rPr>
               <w:t>Nr</w:t>
             </w:r>
+            <w:proofErr w:type="spellEnd"/>
           </w:p>
         </w:tc>
         <w:tc>
@@ -2685,7 +2863,7 @@
     </w:tbl>
     <w:p>
       <w:pPr>
-        <w:pStyle w:val="Heading2"/>
+        <w:pStyle w:val="Kop2"/>
         <w:numPr>
           <w:ilvl w:val="0"/>
           <w:numId w:val="0"/>
@@ -2703,7 +2881,7 @@
     </w:p>
     <w:p>
       <w:pPr>
-        <w:pStyle w:val="Heading2"/>
+        <w:pStyle w:val="Kop2"/>
         <w:rPr>
           <w:lang w:val="en-US"/>
         </w:rPr>
@@ -2714,7 +2892,21 @@
           <w:lang w:val="en-US"/>
         </w:rPr>
         <w:lastRenderedPageBreak/>
-        <w:t>Requirements t.a.v. d</w:t>
+        <w:t xml:space="preserve">Requirements </w:t>
+      </w:r>
+      <w:proofErr w:type="spellStart"/>
+      <w:r>
+        <w:rPr>
+          <w:lang w:val="en-US"/>
+        </w:rPr>
+        <w:t>t.a.v</w:t>
+      </w:r>
+      <w:proofErr w:type="spellEnd"/>
+      <w:r>
+        <w:rPr>
+          <w:lang w:val="en-US"/>
+        </w:rPr>
+        <w:t>. d</w:t>
       </w:r>
       <w:r>
         <w:rPr>
@@ -2726,13 +2918,21 @@
         <w:rPr>
           <w:lang w:val="en-US"/>
         </w:rPr>
-        <w:t xml:space="preserve"> leverancier</w:t>
+        <w:t xml:space="preserve"> </w:t>
+      </w:r>
+      <w:proofErr w:type="spellStart"/>
+      <w:r>
+        <w:rPr>
+          <w:lang w:val="en-US"/>
+        </w:rPr>
+        <w:t>leverancier</w:t>
       </w:r>
       <w:bookmarkEnd w:id="4"/>
+      <w:proofErr w:type="spellEnd"/>
     </w:p>
     <w:tbl>
       <w:tblPr>
-        <w:tblStyle w:val="TableGrid"/>
+        <w:tblStyle w:val="Tabelraster"/>
         <w:tblW w:w="13575" w:type="dxa"/>
         <w:tblLook w:val="04A0" w:firstRow="1" w:lastRow="0" w:firstColumn="1" w:lastColumn="0" w:noHBand="0" w:noVBand="1"/>
       </w:tblPr>
@@ -2758,6 +2958,7 @@
                 <w:szCs w:val="22"/>
               </w:rPr>
             </w:pPr>
+            <w:proofErr w:type="spellStart"/>
             <w:r>
               <w:rPr>
                 <w:rFonts w:asciiTheme="majorHAnsi" w:hAnsiTheme="majorHAnsi"/>
@@ -2768,6 +2969,7 @@
               </w:rPr>
               <w:t>Nr</w:t>
             </w:r>
+            <w:proofErr w:type="spellEnd"/>
           </w:p>
         </w:tc>
         <w:tc>
@@ -3247,7 +3449,7 @@
     </w:p>
     <w:p>
       <w:pPr>
-        <w:pStyle w:val="Heading2"/>
+        <w:pStyle w:val="Kop2"/>
         <w:rPr>
           <w:lang w:val="en-US"/>
         </w:rPr>
@@ -3258,9 +3460,31 @@
           <w:lang w:val="en-US"/>
         </w:rPr>
         <w:lastRenderedPageBreak/>
-        <w:t>Requirements t.a.v. architectuur</w:t>
+        <w:t xml:space="preserve">Requirements </w:t>
+      </w:r>
+      <w:proofErr w:type="spellStart"/>
+      <w:r>
+        <w:rPr>
+          <w:lang w:val="en-US"/>
+        </w:rPr>
+        <w:t>t.a.v</w:t>
+      </w:r>
+      <w:proofErr w:type="spellEnd"/>
+      <w:r>
+        <w:rPr>
+          <w:lang w:val="en-US"/>
+        </w:rPr>
+        <w:t xml:space="preserve">. </w:t>
+      </w:r>
+      <w:proofErr w:type="spellStart"/>
+      <w:r>
+        <w:rPr>
+          <w:lang w:val="en-US"/>
+        </w:rPr>
+        <w:t>architectuur</w:t>
       </w:r>
       <w:bookmarkEnd w:id="5"/>
+      <w:proofErr w:type="spellEnd"/>
     </w:p>
     <w:p>
       <w:pPr>
@@ -3275,7 +3499,7 @@
     </w:p>
     <w:tbl>
       <w:tblPr>
-        <w:tblStyle w:val="TableGrid"/>
+        <w:tblStyle w:val="Tabelraster"/>
         <w:tblW w:w="13575" w:type="dxa"/>
         <w:tblLook w:val="04A0" w:firstRow="1" w:lastRow="0" w:firstColumn="1" w:lastColumn="0" w:noHBand="0" w:noVBand="1"/>
       </w:tblPr>
@@ -3301,6 +3525,7 @@
                 <w:szCs w:val="22"/>
               </w:rPr>
             </w:pPr>
+            <w:proofErr w:type="spellStart"/>
             <w:r>
               <w:rPr>
                 <w:rFonts w:asciiTheme="majorHAnsi" w:hAnsiTheme="majorHAnsi"/>
@@ -3311,6 +3536,7 @@
               </w:rPr>
               <w:t>Nr</w:t>
             </w:r>
+            <w:proofErr w:type="spellEnd"/>
           </w:p>
         </w:tc>
         <w:tc>
@@ -3457,7 +3683,15 @@
               </w:rPr>
             </w:pPr>
             <w:r>
-              <w:t>Applicaties hebben een gemeenschappelijke look-and-feel</w:t>
+              <w:t>Applicaties hebben een gemeenschappelijke look-</w:t>
+            </w:r>
+            <w:proofErr w:type="spellStart"/>
+            <w:r>
+              <w:t>and</w:t>
+            </w:r>
+            <w:proofErr w:type="spellEnd"/>
+            <w:r>
+              <w:t>-feel</w:t>
             </w:r>
           </w:p>
         </w:tc>
@@ -3480,7 +3714,25 @@
                 <w:sz w:val="22"/>
                 <w:szCs w:val="22"/>
               </w:rPr>
-              <w:t>Het videoportaal wordt geïntegreerd in de webshop. Huisstijl van NerdyGadgets is leidend.</w:t>
+              <w:t xml:space="preserve">Het videoportaal wordt geïntegreerd in de webshop. Huisstijl van </w:t>
+            </w:r>
+            <w:proofErr w:type="spellStart"/>
+            <w:r>
+              <w:rPr>
+                <w:rFonts w:asciiTheme="majorHAnsi" w:hAnsiTheme="majorHAnsi"/>
+                <w:sz w:val="22"/>
+                <w:szCs w:val="22"/>
+              </w:rPr>
+              <w:t>NerdyGadgets</w:t>
+            </w:r>
+            <w:proofErr w:type="spellEnd"/>
+            <w:r>
+              <w:rPr>
+                <w:rFonts w:asciiTheme="majorHAnsi" w:hAnsiTheme="majorHAnsi"/>
+                <w:sz w:val="22"/>
+                <w:szCs w:val="22"/>
+              </w:rPr>
+              <w:t xml:space="preserve"> is leidend.</w:t>
             </w:r>
           </w:p>
         </w:tc>
@@ -3504,8 +3756,19 @@
                 <w:sz w:val="22"/>
                 <w:szCs w:val="22"/>
               </w:rPr>
-              <w:t>Referentie-architectuur NerdyGadgets</w:t>
-            </w:r>
+              <w:t xml:space="preserve">Referentie-architectuur </w:t>
+            </w:r>
+            <w:proofErr w:type="spellStart"/>
+            <w:r>
+              <w:rPr>
+                <w:rFonts w:asciiTheme="majorHAnsi" w:hAnsiTheme="majorHAnsi"/>
+                <w:color w:val="000000"/>
+                <w:sz w:val="22"/>
+                <w:szCs w:val="22"/>
+              </w:rPr>
+              <w:t>NerdyGadgets</w:t>
+            </w:r>
+            <w:proofErr w:type="spellEnd"/>
           </w:p>
         </w:tc>
         <w:tc>
@@ -3767,7 +4030,7 @@
     </w:tbl>
     <w:p>
       <w:pPr>
-        <w:pStyle w:val="Heading2"/>
+        <w:pStyle w:val="Kop2"/>
         <w:numPr>
           <w:ilvl w:val="0"/>
           <w:numId w:val="0"/>
@@ -3794,7 +4057,7 @@
     </w:p>
     <w:p>
       <w:pPr>
-        <w:pStyle w:val="Heading1"/>
+        <w:pStyle w:val="Kop1"/>
       </w:pPr>
       <w:bookmarkStart w:id="6" w:name="_Toc87872817"/>
       <w:r>
@@ -4244,13 +4507,23 @@
                 <w:szCs w:val="22"/>
               </w:rPr>
             </w:pPr>
-            <w:r>
-              <w:rPr>
-                <w:rFonts w:asciiTheme="majorHAnsi" w:hAnsiTheme="majorHAnsi"/>
-                <w:sz w:val="22"/>
-                <w:szCs w:val="22"/>
-              </w:rPr>
-              <w:t>ja/nee</w:t>
+            <w:proofErr w:type="gramStart"/>
+            <w:r>
+              <w:rPr>
+                <w:rFonts w:asciiTheme="majorHAnsi" w:hAnsiTheme="majorHAnsi"/>
+                <w:sz w:val="22"/>
+                <w:szCs w:val="22"/>
+              </w:rPr>
+              <w:t>ja</w:t>
+            </w:r>
+            <w:proofErr w:type="gramEnd"/>
+            <w:r>
+              <w:rPr>
+                <w:rFonts w:asciiTheme="majorHAnsi" w:hAnsiTheme="majorHAnsi"/>
+                <w:sz w:val="22"/>
+                <w:szCs w:val="22"/>
+              </w:rPr>
+              <w:t>/nee</w:t>
             </w:r>
           </w:p>
         </w:tc>
@@ -4369,6 +4642,7 @@
                 <w:szCs w:val="22"/>
               </w:rPr>
             </w:pPr>
+            <w:proofErr w:type="gramStart"/>
             <w:r>
               <w:rPr>
                 <w:rFonts w:asciiTheme="majorHAnsi" w:hAnsiTheme="majorHAnsi"/>
@@ -4377,6 +4651,7 @@
               </w:rPr>
               <w:t>laag</w:t>
             </w:r>
+            <w:proofErr w:type="gramEnd"/>
           </w:p>
         </w:tc>
         <w:tc>
@@ -6232,7 +6507,7 @@
     </w:p>
     <w:p>
       <w:pPr>
-        <w:pStyle w:val="Heading1"/>
+        <w:pStyle w:val="Kop1"/>
       </w:pPr>
       <w:bookmarkStart w:id="8" w:name="_Toc368251510"/>
       <w:bookmarkStart w:id="9" w:name="_Toc87872818"/>
@@ -6281,7 +6556,7 @@
     </w:p>
     <w:p>
       <w:pPr>
-        <w:pStyle w:val="Heading1"/>
+        <w:pStyle w:val="Kop1"/>
       </w:pPr>
       <w:bookmarkStart w:id="10" w:name="_Toc87872819"/>
       <w:r>
@@ -6289,9 +6564,14 @@
         <w:t xml:space="preserve">Bijlage </w:t>
       </w:r>
       <w:r>
-        <w:t>Activity Diagrams</w:t>
+        <w:t xml:space="preserve">Activity </w:t>
+      </w:r>
+      <w:proofErr w:type="spellStart"/>
+      <w:r>
+        <w:t>Diagrams</w:t>
       </w:r>
       <w:bookmarkEnd w:id="10"/>
+      <w:proofErr w:type="spellEnd"/>
     </w:p>
     <w:p>
       <w:pPr>
@@ -6311,7 +6591,7 @@
     </w:p>
     <w:p>
       <w:pPr>
-        <w:pStyle w:val="Heading1"/>
+        <w:pStyle w:val="Kop1"/>
       </w:pPr>
       <w:bookmarkStart w:id="11" w:name="_Toc87872820"/>
       <w:r>
@@ -6372,13 +6652,13 @@
 <w:ftr xmlns:wpc="http://schemas.microsoft.com/office/word/2010/wordprocessingCanvas" xmlns:cx="http://schemas.microsoft.com/office/drawing/2014/chartex" xmlns:cx1="http://schemas.microsoft.com/office/drawing/2015/9/8/chartex" xmlns:cx2="http://schemas.microsoft.com/office/drawing/2015/10/21/chartex" xmlns:cx3="http://schemas.microsoft.com/office/drawing/2016/5/9/chartex" xmlns:cx4="http://schemas.microsoft.com/office/drawing/2016/5/10/chartex" xmlns:cx5="http://schemas.microsoft.com/office/drawing/2016/5/11/chartex" xmlns:cx6="http://schemas.microsoft.com/office/drawing/2016/5/12/chartex" xmlns:cx7="http://schemas.microsoft.com/office/drawing/2016/5/13/chartex" xmlns:cx8="http://schemas.microsoft.com/office/drawing/2016/5/14/chartex" xmlns:mc="http://schemas.openxmlformats.org/markup-compatibility/2006" xmlns:aink="http://schemas.microsoft.com/office/drawing/2016/ink" xmlns:am3d="http://schemas.microsoft.com/office/drawing/2017/model3d" xmlns:o="urn:schemas-microsoft-com:office:office" xmlns:oel="http://schemas.microsoft.com/office/2019/extlst" xmlns:r="http://schemas.openxmlformats.org/officeDocument/2006/relationships" xmlns:m="http://schemas.openxmlformats.org/officeDocument/2006/math" xmlns:v="urn:schemas-microsoft-com:vml" xmlns:wp14="http://schemas.microsoft.com/office/word/2010/wordprocessingDrawing" xmlns:wp="http://schemas.openxmlformats.org/drawingml/2006/wordprocessingDrawing" xmlns:w10="urn:schemas-microsoft-com:office:word" xmlns:w="http://schemas.openxmlformats.org/wordprocessingml/2006/main" xmlns:w14="http://schemas.microsoft.com/office/word/2010/wordml" xmlns:w15="http://schemas.microsoft.com/office/word/2012/wordml" xmlns:w16cex="http://schemas.microsoft.com/office/word/2018/wordml/cex" xmlns:w16cid="http://schemas.microsoft.com/office/word/2016/wordml/cid" xmlns:w16="http://schemas.microsoft.com/office/word/2018/wordml" xmlns:w16sdtdh="http://schemas.microsoft.com/office/word/2020/wordml/sdtdatahash" xmlns:w16se="http://schemas.microsoft.com/office/word/2015/wordml/symex" xmlns:wpg="http://schemas.microsoft.com/office/word/2010/wordprocessingGroup" xmlns:wpi="http://schemas.microsoft.com/office/word/2010/wordprocessingInk" xmlns:wne="http://schemas.microsoft.com/office/word/2006/wordml" xmlns:wps="http://schemas.microsoft.com/office/word/2010/wordprocessingShape" mc:Ignorable="w14 w15 w16se w16cid w16 w16cex w16sdtdh wp14">
   <w:p>
     <w:pPr>
-      <w:pStyle w:val="Footer"/>
+      <w:pStyle w:val="Voettekst"/>
       <w:tabs>
         <w:tab w:val="left" w:pos="6300"/>
         <w:tab w:val="left" w:pos="7020"/>
       </w:tabs>
       <w:rPr>
-        <w:rStyle w:val="PageNumber"/>
+        <w:rStyle w:val="Paginanummer"/>
       </w:rPr>
     </w:pPr>
     <w:r>
@@ -6398,7 +6678,7 @@
   </w:p>
   <w:p>
     <w:pPr>
-      <w:pStyle w:val="Footer"/>
+      <w:pStyle w:val="Voettekst"/>
       <w:tabs>
         <w:tab w:val="left" w:pos="6300"/>
         <w:tab w:val="left" w:pos="7020"/>
@@ -6406,7 +6686,7 @@
     </w:pPr>
     <w:r>
       <w:rPr>
-        <w:rStyle w:val="PageNumber"/>
+        <w:rStyle w:val="Paginanummer"/>
       </w:rPr>
       <w:tab/>
     </w:r>
@@ -6420,7 +6700,7 @@
   </w:p>
   <w:p>
     <w:pPr>
-      <w:pStyle w:val="Footer"/>
+      <w:pStyle w:val="Voettekst"/>
       <w:tabs>
         <w:tab w:val="left" w:pos="6300"/>
         <w:tab w:val="left" w:pos="7020"/>
@@ -6429,7 +6709,7 @@
   </w:p>
   <w:p>
     <w:pPr>
-      <w:pStyle w:val="Footer"/>
+      <w:pStyle w:val="Voettekst"/>
       <w:tabs>
         <w:tab w:val="left" w:pos="6300"/>
         <w:tab w:val="left" w:pos="7020"/>
@@ -6452,14 +6732,14 @@
 <w:ftr xmlns:wpc="http://schemas.microsoft.com/office/word/2010/wordprocessingCanvas" xmlns:cx="http://schemas.microsoft.com/office/drawing/2014/chartex" xmlns:cx1="http://schemas.microsoft.com/office/drawing/2015/9/8/chartex" xmlns:cx2="http://schemas.microsoft.com/office/drawing/2015/10/21/chartex" xmlns:cx3="http://schemas.microsoft.com/office/drawing/2016/5/9/chartex" xmlns:cx4="http://schemas.microsoft.com/office/drawing/2016/5/10/chartex" xmlns:cx5="http://schemas.microsoft.com/office/drawing/2016/5/11/chartex" xmlns:cx6="http://schemas.microsoft.com/office/drawing/2016/5/12/chartex" xmlns:cx7="http://schemas.microsoft.com/office/drawing/2016/5/13/chartex" xmlns:cx8="http://schemas.microsoft.com/office/drawing/2016/5/14/chartex" xmlns:mc="http://schemas.openxmlformats.org/markup-compatibility/2006" xmlns:aink="http://schemas.microsoft.com/office/drawing/2016/ink" xmlns:am3d="http://schemas.microsoft.com/office/drawing/2017/model3d" xmlns:o="urn:schemas-microsoft-com:office:office" xmlns:oel="http://schemas.microsoft.com/office/2019/extlst" xmlns:r="http://schemas.openxmlformats.org/officeDocument/2006/relationships" xmlns:m="http://schemas.openxmlformats.org/officeDocument/2006/math" xmlns:v="urn:schemas-microsoft-com:vml" xmlns:wp14="http://schemas.microsoft.com/office/word/2010/wordprocessingDrawing" xmlns:wp="http://schemas.openxmlformats.org/drawingml/2006/wordprocessingDrawing" xmlns:w10="urn:schemas-microsoft-com:office:word" xmlns:w="http://schemas.openxmlformats.org/wordprocessingml/2006/main" xmlns:w14="http://schemas.microsoft.com/office/word/2010/wordml" xmlns:w15="http://schemas.microsoft.com/office/word/2012/wordml" xmlns:w16cex="http://schemas.microsoft.com/office/word/2018/wordml/cex" xmlns:w16cid="http://schemas.microsoft.com/office/word/2016/wordml/cid" xmlns:w16="http://schemas.microsoft.com/office/word/2018/wordml" xmlns:w16sdtdh="http://schemas.microsoft.com/office/word/2020/wordml/sdtdatahash" xmlns:w16se="http://schemas.microsoft.com/office/word/2015/wordml/symex" xmlns:wpg="http://schemas.microsoft.com/office/word/2010/wordprocessingGroup" xmlns:wpi="http://schemas.microsoft.com/office/word/2010/wordprocessingInk" xmlns:wne="http://schemas.microsoft.com/office/word/2006/wordml" xmlns:wps="http://schemas.microsoft.com/office/word/2010/wordprocessingShape" mc:Ignorable="w14 w15 w16se w16cid w16 w16cex w16sdtdh wp14">
   <w:p>
     <w:pPr>
-      <w:pStyle w:val="Footer"/>
+      <w:pStyle w:val="Voettekst"/>
       <w:tabs>
         <w:tab w:val="left" w:pos="6300"/>
         <w:tab w:val="left" w:pos="7020"/>
       </w:tabs>
       <w:jc w:val="right"/>
       <w:rPr>
-        <w:rStyle w:val="PageNumber"/>
+        <w:rStyle w:val="Paginanummer"/>
       </w:rPr>
     </w:pPr>
     <w:r>
@@ -6478,7 +6758,7 @@
   </w:p>
   <w:p>
     <w:pPr>
-      <w:pStyle w:val="Footer"/>
+      <w:pStyle w:val="Voettekst"/>
       <w:tabs>
         <w:tab w:val="left" w:pos="6300"/>
         <w:tab w:val="left" w:pos="7020"/>
@@ -6487,7 +6767,7 @@
     </w:pPr>
     <w:r>
       <w:rPr>
-        <w:rStyle w:val="PageNumber"/>
+        <w:rStyle w:val="Paginanummer"/>
       </w:rPr>
       <w:tab/>
     </w:r>
@@ -6501,7 +6781,7 @@
   </w:p>
   <w:p>
     <w:pPr>
-      <w:pStyle w:val="Footer"/>
+      <w:pStyle w:val="Voettekst"/>
       <w:tabs>
         <w:tab w:val="left" w:pos="6300"/>
         <w:tab w:val="left" w:pos="7020"/>
@@ -6510,7 +6790,7 @@
   </w:p>
   <w:p>
     <w:pPr>
-      <w:pStyle w:val="Footer"/>
+      <w:pStyle w:val="Voettekst"/>
       <w:tabs>
         <w:tab w:val="left" w:pos="6300"/>
         <w:tab w:val="left" w:pos="7020"/>
@@ -6528,31 +6808,31 @@
     </w:r>
     <w:r>
       <w:rPr>
-        <w:rStyle w:val="PageNumber"/>
+        <w:rStyle w:val="Paginanummer"/>
       </w:rPr>
       <w:fldChar w:fldCharType="begin"/>
     </w:r>
     <w:r>
       <w:rPr>
-        <w:rStyle w:val="PageNumber"/>
+        <w:rStyle w:val="Paginanummer"/>
       </w:rPr>
       <w:instrText xml:space="preserve"> PAGE </w:instrText>
     </w:r>
     <w:r>
       <w:rPr>
-        <w:rStyle w:val="PageNumber"/>
+        <w:rStyle w:val="Paginanummer"/>
       </w:rPr>
       <w:fldChar w:fldCharType="separate"/>
     </w:r>
     <w:r>
       <w:rPr>
-        <w:rStyle w:val="PageNumber"/>
+        <w:rStyle w:val="Paginanummer"/>
       </w:rPr>
       <w:t>i</w:t>
     </w:r>
     <w:r>
       <w:rPr>
-        <w:rStyle w:val="PageNumber"/>
+        <w:rStyle w:val="Paginanummer"/>
       </w:rPr>
       <w:fldChar w:fldCharType="end"/>
     </w:r>
@@ -6589,7 +6869,7 @@
 <w:hdr xmlns:wpc="http://schemas.microsoft.com/office/word/2010/wordprocessingCanvas" xmlns:cx="http://schemas.microsoft.com/office/drawing/2014/chartex" xmlns:cx1="http://schemas.microsoft.com/office/drawing/2015/9/8/chartex" xmlns:cx2="http://schemas.microsoft.com/office/drawing/2015/10/21/chartex" xmlns:cx3="http://schemas.microsoft.com/office/drawing/2016/5/9/chartex" xmlns:cx4="http://schemas.microsoft.com/office/drawing/2016/5/10/chartex" xmlns:cx5="http://schemas.microsoft.com/office/drawing/2016/5/11/chartex" xmlns:cx6="http://schemas.microsoft.com/office/drawing/2016/5/12/chartex" xmlns:cx7="http://schemas.microsoft.com/office/drawing/2016/5/13/chartex" xmlns:cx8="http://schemas.microsoft.com/office/drawing/2016/5/14/chartex" xmlns:mc="http://schemas.openxmlformats.org/markup-compatibility/2006" xmlns:aink="http://schemas.microsoft.com/office/drawing/2016/ink" xmlns:am3d="http://schemas.microsoft.com/office/drawing/2017/model3d" xmlns:o="urn:schemas-microsoft-com:office:office" xmlns:oel="http://schemas.microsoft.com/office/2019/extlst" xmlns:r="http://schemas.openxmlformats.org/officeDocument/2006/relationships" xmlns:m="http://schemas.openxmlformats.org/officeDocument/2006/math" xmlns:v="urn:schemas-microsoft-com:vml" xmlns:wp14="http://schemas.microsoft.com/office/word/2010/wordprocessingDrawing" xmlns:wp="http://schemas.openxmlformats.org/drawingml/2006/wordprocessingDrawing" xmlns:w10="urn:schemas-microsoft-com:office:word" xmlns:w="http://schemas.openxmlformats.org/wordprocessingml/2006/main" xmlns:w14="http://schemas.microsoft.com/office/word/2010/wordml" xmlns:w15="http://schemas.microsoft.com/office/word/2012/wordml" xmlns:w16cex="http://schemas.microsoft.com/office/word/2018/wordml/cex" xmlns:w16cid="http://schemas.microsoft.com/office/word/2016/wordml/cid" xmlns:w16="http://schemas.microsoft.com/office/word/2018/wordml" xmlns:w16sdtdh="http://schemas.microsoft.com/office/word/2020/wordml/sdtdatahash" xmlns:w16se="http://schemas.microsoft.com/office/word/2015/wordml/symex" xmlns:wpg="http://schemas.microsoft.com/office/word/2010/wordprocessingGroup" xmlns:wpi="http://schemas.microsoft.com/office/word/2010/wordprocessingInk" xmlns:wne="http://schemas.microsoft.com/office/word/2006/wordml" xmlns:wps="http://schemas.microsoft.com/office/word/2010/wordprocessingShape" mc:Ignorable="w14 w15 w16se w16cid w16 w16cex w16sdtdh wp14">
   <w:p>
     <w:pPr>
-      <w:pStyle w:val="Header"/>
+      <w:pStyle w:val="Koptekst"/>
     </w:pPr>
   </w:p>
 </w:hdr>
@@ -6599,7 +6879,7 @@
 <w:hdr xmlns:wpc="http://schemas.microsoft.com/office/word/2010/wordprocessingCanvas" xmlns:cx="http://schemas.microsoft.com/office/drawing/2014/chartex" xmlns:cx1="http://schemas.microsoft.com/office/drawing/2015/9/8/chartex" xmlns:cx2="http://schemas.microsoft.com/office/drawing/2015/10/21/chartex" xmlns:cx3="http://schemas.microsoft.com/office/drawing/2016/5/9/chartex" xmlns:cx4="http://schemas.microsoft.com/office/drawing/2016/5/10/chartex" xmlns:cx5="http://schemas.microsoft.com/office/drawing/2016/5/11/chartex" xmlns:cx6="http://schemas.microsoft.com/office/drawing/2016/5/12/chartex" xmlns:cx7="http://schemas.microsoft.com/office/drawing/2016/5/13/chartex" xmlns:cx8="http://schemas.microsoft.com/office/drawing/2016/5/14/chartex" xmlns:mc="http://schemas.openxmlformats.org/markup-compatibility/2006" xmlns:aink="http://schemas.microsoft.com/office/drawing/2016/ink" xmlns:am3d="http://schemas.microsoft.com/office/drawing/2017/model3d" xmlns:o="urn:schemas-microsoft-com:office:office" xmlns:oel="http://schemas.microsoft.com/office/2019/extlst" xmlns:r="http://schemas.openxmlformats.org/officeDocument/2006/relationships" xmlns:m="http://schemas.openxmlformats.org/officeDocument/2006/math" xmlns:v="urn:schemas-microsoft-com:vml" xmlns:wp14="http://schemas.microsoft.com/office/word/2010/wordprocessingDrawing" xmlns:wp="http://schemas.openxmlformats.org/drawingml/2006/wordprocessingDrawing" xmlns:w10="urn:schemas-microsoft-com:office:word" xmlns:w="http://schemas.openxmlformats.org/wordprocessingml/2006/main" xmlns:w14="http://schemas.microsoft.com/office/word/2010/wordml" xmlns:w15="http://schemas.microsoft.com/office/word/2012/wordml" xmlns:w16cex="http://schemas.microsoft.com/office/word/2018/wordml/cex" xmlns:w16cid="http://schemas.microsoft.com/office/word/2016/wordml/cid" xmlns:w16="http://schemas.microsoft.com/office/word/2018/wordml" xmlns:w16sdtdh="http://schemas.microsoft.com/office/word/2020/wordml/sdtdatahash" xmlns:w16se="http://schemas.microsoft.com/office/word/2015/wordml/symex" xmlns:wpg="http://schemas.microsoft.com/office/word/2010/wordprocessingGroup" xmlns:wpi="http://schemas.microsoft.com/office/word/2010/wordprocessingInk" xmlns:wne="http://schemas.microsoft.com/office/word/2006/wordml" xmlns:wps="http://schemas.microsoft.com/office/word/2010/wordprocessingShape" mc:Ignorable="w14 w15 w16se w16cid w16 w16cex w16sdtdh wp14">
   <w:p>
     <w:pPr>
-      <w:pStyle w:val="Header"/>
+      <w:pStyle w:val="Koptekst"/>
     </w:pPr>
   </w:p>
 </w:hdr>
@@ -6609,7 +6889,7 @@
 <w:hdr xmlns:wpc="http://schemas.microsoft.com/office/word/2010/wordprocessingCanvas" xmlns:cx="http://schemas.microsoft.com/office/drawing/2014/chartex" xmlns:cx1="http://schemas.microsoft.com/office/drawing/2015/9/8/chartex" xmlns:cx2="http://schemas.microsoft.com/office/drawing/2015/10/21/chartex" xmlns:cx3="http://schemas.microsoft.com/office/drawing/2016/5/9/chartex" xmlns:cx4="http://schemas.microsoft.com/office/drawing/2016/5/10/chartex" xmlns:cx5="http://schemas.microsoft.com/office/drawing/2016/5/11/chartex" xmlns:cx6="http://schemas.microsoft.com/office/drawing/2016/5/12/chartex" xmlns:cx7="http://schemas.microsoft.com/office/drawing/2016/5/13/chartex" xmlns:cx8="http://schemas.microsoft.com/office/drawing/2016/5/14/chartex" xmlns:mc="http://schemas.openxmlformats.org/markup-compatibility/2006" xmlns:aink="http://schemas.microsoft.com/office/drawing/2016/ink" xmlns:am3d="http://schemas.microsoft.com/office/drawing/2017/model3d" xmlns:o="urn:schemas-microsoft-com:office:office" xmlns:oel="http://schemas.microsoft.com/office/2019/extlst" xmlns:r="http://schemas.openxmlformats.org/officeDocument/2006/relationships" xmlns:m="http://schemas.openxmlformats.org/officeDocument/2006/math" xmlns:v="urn:schemas-microsoft-com:vml" xmlns:wp14="http://schemas.microsoft.com/office/word/2010/wordprocessingDrawing" xmlns:wp="http://schemas.openxmlformats.org/drawingml/2006/wordprocessingDrawing" xmlns:w10="urn:schemas-microsoft-com:office:word" xmlns:w="http://schemas.openxmlformats.org/wordprocessingml/2006/main" xmlns:w14="http://schemas.microsoft.com/office/word/2010/wordml" xmlns:w15="http://schemas.microsoft.com/office/word/2012/wordml" xmlns:w16cex="http://schemas.microsoft.com/office/word/2018/wordml/cex" xmlns:w16cid="http://schemas.microsoft.com/office/word/2016/wordml/cid" xmlns:w16="http://schemas.microsoft.com/office/word/2018/wordml" xmlns:w16sdtdh="http://schemas.microsoft.com/office/word/2020/wordml/sdtdatahash" xmlns:w16se="http://schemas.microsoft.com/office/word/2015/wordml/symex" xmlns:wpg="http://schemas.microsoft.com/office/word/2010/wordprocessingGroup" xmlns:wpi="http://schemas.microsoft.com/office/word/2010/wordprocessingInk" xmlns:wne="http://schemas.microsoft.com/office/word/2006/wordml" xmlns:wps="http://schemas.microsoft.com/office/word/2010/wordprocessingShape" mc:Ignorable="w14 w15 w16se w16cid w16 w16cex w16sdtdh wp14">
   <w:p>
     <w:pPr>
-      <w:pStyle w:val="Header"/>
+      <w:pStyle w:val="Koptekst"/>
     </w:pPr>
   </w:p>
 </w:hdr>
@@ -6624,7 +6904,7 @@
     <w:lvl w:ilvl="0">
       <w:start w:val="1"/>
       <w:numFmt w:val="decimal"/>
-      <w:pStyle w:val="ListNumber"/>
+      <w:pStyle w:val="Lijstnummering"/>
       <w:lvlText w:val="%1."/>
       <w:lvlJc w:val="left"/>
       <w:pPr>
@@ -6642,7 +6922,7 @@
     <w:lvl w:ilvl="0">
       <w:start w:val="1"/>
       <w:numFmt w:val="decimal"/>
-      <w:pStyle w:val="Heading1"/>
+      <w:pStyle w:val="Kop1"/>
       <w:lvlText w:val="%1"/>
       <w:lvlJc w:val="left"/>
       <w:pPr>
@@ -6658,7 +6938,7 @@
     <w:lvl w:ilvl="1">
       <w:start w:val="1"/>
       <w:numFmt w:val="decimal"/>
-      <w:pStyle w:val="Heading2"/>
+      <w:pStyle w:val="Kop2"/>
       <w:lvlText w:val="%1.%2"/>
       <w:lvlJc w:val="left"/>
       <w:pPr>
@@ -6674,7 +6954,7 @@
     <w:lvl w:ilvl="2">
       <w:start w:val="1"/>
       <w:numFmt w:val="decimal"/>
-      <w:pStyle w:val="Heading3"/>
+      <w:pStyle w:val="Kop3"/>
       <w:lvlText w:val="%1.%2.%3"/>
       <w:lvlJc w:val="left"/>
       <w:pPr>
@@ -6691,7 +6971,7 @@
       <w:start w:val="1"/>
       <w:numFmt w:val="none"/>
       <w:lvlRestart w:val="0"/>
-      <w:pStyle w:val="Heading4"/>
+      <w:pStyle w:val="Kop4"/>
       <w:suff w:val="nothing"/>
       <w:lvlText w:val=""/>
       <w:lvlJc w:val="left"/>
@@ -8191,7 +8471,7 @@
     <w:lsdException w:name="Unresolved Mention" w:semiHidden="1" w:unhideWhenUsed="1"/>
     <w:lsdException w:name="Smart Link" w:semiHidden="1" w:unhideWhenUsed="1"/>
   </w:latentStyles>
-  <w:style w:type="paragraph" w:default="1" w:styleId="Normal">
+  <w:style w:type="paragraph" w:default="1" w:styleId="Standaard">
     <w:name w:val="Normal"/>
     <w:qFormat/>
     <w:rsid w:val="00023DC2"/>
@@ -8204,10 +8484,10 @@
       <w:szCs w:val="24"/>
     </w:rPr>
   </w:style>
-  <w:style w:type="paragraph" w:styleId="Heading1">
+  <w:style w:type="paragraph" w:styleId="Kop1">
     <w:name w:val="heading 1"/>
-    <w:basedOn w:val="Normal"/>
-    <w:next w:val="Normal"/>
+    <w:basedOn w:val="Standaard"/>
+    <w:next w:val="Standaard"/>
     <w:qFormat/>
     <w:rsid w:val="008E1A3F"/>
     <w:pPr>
@@ -8235,10 +8515,10 @@
       <w:szCs w:val="32"/>
     </w:rPr>
   </w:style>
-  <w:style w:type="paragraph" w:styleId="Heading2">
+  <w:style w:type="paragraph" w:styleId="Kop2">
     <w:name w:val="heading 2"/>
-    <w:basedOn w:val="Normal"/>
-    <w:next w:val="Normal"/>
+    <w:basedOn w:val="Standaard"/>
+    <w:next w:val="Standaard"/>
     <w:qFormat/>
     <w:rsid w:val="008E1A3F"/>
     <w:pPr>
@@ -8263,10 +8543,10 @@
       <w:szCs w:val="22"/>
     </w:rPr>
   </w:style>
-  <w:style w:type="paragraph" w:styleId="Heading3">
+  <w:style w:type="paragraph" w:styleId="Kop3">
     <w:name w:val="heading 3"/>
-    <w:basedOn w:val="Normal"/>
-    <w:next w:val="Normal"/>
+    <w:basedOn w:val="Standaard"/>
+    <w:next w:val="Standaard"/>
     <w:qFormat/>
     <w:rsid w:val="00E77240"/>
     <w:pPr>
@@ -8292,10 +8572,10 @@
       <w:shd w:val="clear" w:color="auto" w:fill="FFFFFF"/>
     </w:rPr>
   </w:style>
-  <w:style w:type="paragraph" w:styleId="Heading4">
+  <w:style w:type="paragraph" w:styleId="Kop4">
     <w:name w:val="heading 4"/>
-    <w:basedOn w:val="Normal"/>
-    <w:next w:val="Normal"/>
+    <w:basedOn w:val="Standaard"/>
+    <w:next w:val="Standaard"/>
     <w:qFormat/>
     <w:rsid w:val="00023DC2"/>
     <w:pPr>
@@ -8314,10 +8594,10 @@
       <w:szCs w:val="28"/>
     </w:rPr>
   </w:style>
-  <w:style w:type="paragraph" w:styleId="Heading5">
+  <w:style w:type="paragraph" w:styleId="Kop5">
     <w:name w:val="heading 5"/>
-    <w:basedOn w:val="Normal"/>
-    <w:next w:val="Normal"/>
+    <w:basedOn w:val="Standaard"/>
+    <w:next w:val="Standaard"/>
     <w:qFormat/>
     <w:rsid w:val="00023DC2"/>
     <w:pPr>
@@ -8337,10 +8617,10 @@
       <w:szCs w:val="20"/>
     </w:rPr>
   </w:style>
-  <w:style w:type="paragraph" w:styleId="Heading6">
+  <w:style w:type="paragraph" w:styleId="Kop6">
     <w:name w:val="heading 6"/>
-    <w:basedOn w:val="Normal"/>
-    <w:next w:val="Normal"/>
+    <w:basedOn w:val="Standaard"/>
+    <w:next w:val="Standaard"/>
     <w:qFormat/>
     <w:rsid w:val="00023DC2"/>
     <w:pPr>
@@ -8361,10 +8641,10 @@
       <w:szCs w:val="20"/>
     </w:rPr>
   </w:style>
-  <w:style w:type="paragraph" w:styleId="Heading7">
+  <w:style w:type="paragraph" w:styleId="Kop7">
     <w:name w:val="heading 7"/>
-    <w:basedOn w:val="Normal"/>
-    <w:next w:val="Normal"/>
+    <w:basedOn w:val="Standaard"/>
+    <w:next w:val="Standaard"/>
     <w:qFormat/>
     <w:rsid w:val="00023DC2"/>
     <w:pPr>
@@ -8384,10 +8664,10 @@
       <w:szCs w:val="20"/>
     </w:rPr>
   </w:style>
-  <w:style w:type="paragraph" w:styleId="Heading8">
+  <w:style w:type="paragraph" w:styleId="Kop8">
     <w:name w:val="heading 8"/>
-    <w:basedOn w:val="Normal"/>
-    <w:next w:val="Normal"/>
+    <w:basedOn w:val="Standaard"/>
+    <w:next w:val="Standaard"/>
     <w:qFormat/>
     <w:rsid w:val="00023DC2"/>
     <w:pPr>
@@ -8409,10 +8689,10 @@
       <w:szCs w:val="20"/>
     </w:rPr>
   </w:style>
-  <w:style w:type="paragraph" w:styleId="Heading9">
+  <w:style w:type="paragraph" w:styleId="Kop9">
     <w:name w:val="heading 9"/>
-    <w:basedOn w:val="Normal"/>
-    <w:next w:val="Normal"/>
+    <w:basedOn w:val="Standaard"/>
+    <w:next w:val="Standaard"/>
     <w:qFormat/>
     <w:rsid w:val="00023DC2"/>
     <w:pPr>
@@ -8436,13 +8716,13 @@
       <w:szCs w:val="20"/>
     </w:rPr>
   </w:style>
-  <w:style w:type="character" w:default="1" w:styleId="DefaultParagraphFont">
+  <w:style w:type="character" w:default="1" w:styleId="Standaardalinea-lettertype">
     <w:name w:val="Default Paragraph Font"/>
     <w:uiPriority w:val="1"/>
     <w:semiHidden/>
     <w:unhideWhenUsed/>
   </w:style>
-  <w:style w:type="table" w:default="1" w:styleId="TableNormal">
+  <w:style w:type="table" w:default="1" w:styleId="Standaardtabel">
     <w:name w:val="Normal Table"/>
     <w:uiPriority w:val="99"/>
     <w:semiHidden/>
@@ -8457,15 +8737,15 @@
       </w:tblCellMar>
     </w:tblPr>
   </w:style>
-  <w:style w:type="numbering" w:default="1" w:styleId="NoList">
+  <w:style w:type="numbering" w:default="1" w:styleId="Geenlijst">
     <w:name w:val="No List"/>
     <w:uiPriority w:val="99"/>
     <w:semiHidden/>
     <w:unhideWhenUsed/>
   </w:style>
-  <w:style w:type="paragraph" w:styleId="EnvelopeAddress">
+  <w:style w:type="paragraph" w:styleId="Adresenvelop">
     <w:name w:val="envelope address"/>
-    <w:basedOn w:val="Normal"/>
+    <w:basedOn w:val="Standaard"/>
     <w:semiHidden/>
     <w:rsid w:val="00023DC2"/>
     <w:pPr>
@@ -8476,10 +8756,10 @@
       <w:rFonts w:cs="Arial"/>
     </w:rPr>
   </w:style>
-  <w:style w:type="paragraph" w:styleId="Caption">
+  <w:style w:type="paragraph" w:styleId="Bijschrift">
     <w:name w:val="caption"/>
-    <w:basedOn w:val="Normal"/>
-    <w:next w:val="Normal"/>
+    <w:basedOn w:val="Standaard"/>
+    <w:next w:val="Standaard"/>
     <w:qFormat/>
     <w:rsid w:val="00023DC2"/>
     <w:pPr>
@@ -8494,8 +8774,8 @@
   </w:style>
   <w:style w:type="paragraph" w:customStyle="1" w:styleId="Bijlage">
     <w:name w:val="Bijlage"/>
-    <w:basedOn w:val="Normal"/>
-    <w:next w:val="Normal"/>
+    <w:basedOn w:val="Standaard"/>
+    <w:next w:val="Standaard"/>
     <w:rsid w:val="00023DC2"/>
     <w:pPr>
       <w:keepNext/>
@@ -8506,10 +8786,10 @@
       <w:sz w:val="28"/>
     </w:rPr>
   </w:style>
-  <w:style w:type="paragraph" w:styleId="TOC1">
+  <w:style w:type="paragraph" w:styleId="Inhopg1">
     <w:name w:val="toc 1"/>
-    <w:basedOn w:val="Normal"/>
-    <w:next w:val="Normal"/>
+    <w:basedOn w:val="Standaard"/>
+    <w:next w:val="Standaard"/>
     <w:autoRedefine/>
     <w:uiPriority w:val="39"/>
     <w:rsid w:val="00023DC2"/>
@@ -8527,10 +8807,10 @@
       <w:szCs w:val="28"/>
     </w:rPr>
   </w:style>
-  <w:style w:type="paragraph" w:styleId="TOC2">
+  <w:style w:type="paragraph" w:styleId="Inhopg2">
     <w:name w:val="toc 2"/>
-    <w:basedOn w:val="Normal"/>
-    <w:next w:val="Normal"/>
+    <w:basedOn w:val="Standaard"/>
+    <w:next w:val="Standaard"/>
     <w:autoRedefine/>
     <w:uiPriority w:val="39"/>
     <w:rsid w:val="00023DC2"/>
@@ -8546,10 +8826,10 @@
       <w:noProof/>
     </w:rPr>
   </w:style>
-  <w:style w:type="paragraph" w:styleId="TOC3">
+  <w:style w:type="paragraph" w:styleId="Inhopg3">
     <w:name w:val="toc 3"/>
-    <w:basedOn w:val="Normal"/>
-    <w:next w:val="Normal"/>
+    <w:basedOn w:val="Standaard"/>
+    <w:next w:val="Standaard"/>
     <w:autoRedefine/>
     <w:uiPriority w:val="39"/>
     <w:rsid w:val="00023DC2"/>
@@ -8557,10 +8837,10 @@
       <w:ind w:left="360"/>
     </w:pPr>
   </w:style>
-  <w:style w:type="paragraph" w:styleId="TOC4">
+  <w:style w:type="paragraph" w:styleId="Inhopg4">
     <w:name w:val="toc 4"/>
-    <w:basedOn w:val="Normal"/>
-    <w:next w:val="Normal"/>
+    <w:basedOn w:val="Standaard"/>
+    <w:next w:val="Standaard"/>
     <w:autoRedefine/>
     <w:semiHidden/>
     <w:rsid w:val="00023DC2"/>
@@ -8568,10 +8848,10 @@
       <w:ind w:left="540"/>
     </w:pPr>
   </w:style>
-  <w:style w:type="paragraph" w:styleId="TOC5">
+  <w:style w:type="paragraph" w:styleId="Inhopg5">
     <w:name w:val="toc 5"/>
-    <w:basedOn w:val="Normal"/>
-    <w:next w:val="Normal"/>
+    <w:basedOn w:val="Standaard"/>
+    <w:next w:val="Standaard"/>
     <w:autoRedefine/>
     <w:semiHidden/>
     <w:rsid w:val="00023DC2"/>
@@ -8579,10 +8859,10 @@
       <w:ind w:left="720"/>
     </w:pPr>
   </w:style>
-  <w:style w:type="paragraph" w:styleId="TOC6">
+  <w:style w:type="paragraph" w:styleId="Inhopg6">
     <w:name w:val="toc 6"/>
-    <w:basedOn w:val="Normal"/>
-    <w:next w:val="Normal"/>
+    <w:basedOn w:val="Standaard"/>
+    <w:next w:val="Standaard"/>
     <w:autoRedefine/>
     <w:semiHidden/>
     <w:rsid w:val="00023DC2"/>
@@ -8590,10 +8870,10 @@
       <w:ind w:left="900"/>
     </w:pPr>
   </w:style>
-  <w:style w:type="paragraph" w:styleId="TOC7">
+  <w:style w:type="paragraph" w:styleId="Inhopg7">
     <w:name w:val="toc 7"/>
-    <w:basedOn w:val="Normal"/>
-    <w:next w:val="Normal"/>
+    <w:basedOn w:val="Standaard"/>
+    <w:next w:val="Standaard"/>
     <w:autoRedefine/>
     <w:semiHidden/>
     <w:rsid w:val="00023DC2"/>
@@ -8601,10 +8881,10 @@
       <w:ind w:left="1080"/>
     </w:pPr>
   </w:style>
-  <w:style w:type="paragraph" w:styleId="TOC8">
+  <w:style w:type="paragraph" w:styleId="Inhopg8">
     <w:name w:val="toc 8"/>
-    <w:basedOn w:val="Normal"/>
-    <w:next w:val="Normal"/>
+    <w:basedOn w:val="Standaard"/>
+    <w:next w:val="Standaard"/>
     <w:autoRedefine/>
     <w:semiHidden/>
     <w:rsid w:val="00023DC2"/>
@@ -8612,10 +8892,10 @@
       <w:ind w:left="1260"/>
     </w:pPr>
   </w:style>
-  <w:style w:type="paragraph" w:styleId="TOC9">
+  <w:style w:type="paragraph" w:styleId="Inhopg9">
     <w:name w:val="toc 9"/>
-    <w:basedOn w:val="Normal"/>
-    <w:next w:val="Normal"/>
+    <w:basedOn w:val="Standaard"/>
+    <w:next w:val="Standaard"/>
     <w:autoRedefine/>
     <w:semiHidden/>
     <w:rsid w:val="00023DC2"/>
@@ -8625,7 +8905,7 @@
   </w:style>
   <w:style w:type="character" w:styleId="Hyperlink">
     <w:name w:val="Hyperlink"/>
-    <w:basedOn w:val="DefaultParagraphFont"/>
+    <w:basedOn w:val="Standaardalinea-lettertype"/>
     <w:uiPriority w:val="99"/>
     <w:rsid w:val="00023DC2"/>
     <w:rPr>
@@ -8635,7 +8915,7 @@
   </w:style>
   <w:style w:type="paragraph" w:customStyle="1" w:styleId="Inhoudsopgave">
     <w:name w:val="Inhoudsopgave"/>
-    <w:basedOn w:val="Normal"/>
+    <w:basedOn w:val="Standaard"/>
     <w:rsid w:val="00023DC2"/>
     <w:pPr>
       <w:pBdr>
@@ -8649,9 +8929,9 @@
       <w:sz w:val="28"/>
     </w:rPr>
   </w:style>
-  <w:style w:type="paragraph" w:styleId="Header">
+  <w:style w:type="paragraph" w:styleId="Koptekst">
     <w:name w:val="header"/>
-    <w:basedOn w:val="Normal"/>
+    <w:basedOn w:val="Standaard"/>
     <w:semiHidden/>
     <w:rsid w:val="00023DC2"/>
     <w:pPr>
@@ -8665,9 +8945,9 @@
       <w:sz w:val="14"/>
     </w:rPr>
   </w:style>
-  <w:style w:type="paragraph" w:styleId="Footer">
+  <w:style w:type="paragraph" w:styleId="Voettekst">
     <w:name w:val="footer"/>
-    <w:basedOn w:val="Normal"/>
+    <w:basedOn w:val="Standaard"/>
     <w:semiHidden/>
     <w:rsid w:val="00023DC2"/>
     <w:pPr>
@@ -8683,15 +8963,15 @@
       <w:sz w:val="14"/>
     </w:rPr>
   </w:style>
-  <w:style w:type="character" w:styleId="PageNumber">
+  <w:style w:type="character" w:styleId="Paginanummer">
     <w:name w:val="page number"/>
-    <w:basedOn w:val="DefaultParagraphFont"/>
+    <w:basedOn w:val="Standaardalinea-lettertype"/>
     <w:semiHidden/>
     <w:rsid w:val="00023DC2"/>
   </w:style>
-  <w:style w:type="character" w:styleId="FollowedHyperlink">
+  <w:style w:type="character" w:styleId="GevolgdeHyperlink">
     <w:name w:val="FollowedHyperlink"/>
-    <w:basedOn w:val="DefaultParagraphFont"/>
+    <w:basedOn w:val="Standaardalinea-lettertype"/>
     <w:semiHidden/>
     <w:rsid w:val="00023DC2"/>
     <w:rPr>
@@ -8699,9 +8979,9 @@
       <w:u w:val="single"/>
     </w:rPr>
   </w:style>
-  <w:style w:type="paragraph" w:styleId="Subtitle">
+  <w:style w:type="paragraph" w:styleId="Ondertitel">
     <w:name w:val="Subtitle"/>
-    <w:basedOn w:val="Normal"/>
+    <w:basedOn w:val="Standaard"/>
     <w:qFormat/>
     <w:rsid w:val="00023DC2"/>
     <w:pPr>
@@ -8716,9 +8996,9 @@
       <w:sz w:val="40"/>
     </w:rPr>
   </w:style>
-  <w:style w:type="paragraph" w:styleId="Title">
+  <w:style w:type="paragraph" w:styleId="Titel">
     <w:name w:val="Title"/>
-    <w:basedOn w:val="Normal"/>
+    <w:basedOn w:val="Standaard"/>
     <w:qFormat/>
     <w:rsid w:val="00023DC2"/>
     <w:pPr>
@@ -8738,7 +9018,7 @@
   </w:style>
   <w:style w:type="paragraph" w:customStyle="1" w:styleId="Referentie">
     <w:name w:val="Referentie"/>
-    <w:basedOn w:val="Normal"/>
+    <w:basedOn w:val="Standaard"/>
     <w:rsid w:val="00023DC2"/>
     <w:pPr>
       <w:framePr w:hSpace="142" w:wrap="notBeside" w:hAnchor="text" w:xAlign="right" w:yAlign="bottom" w:anchorLock="1"/>
@@ -8747,22 +9027,22 @@
   </w:style>
   <w:style w:type="paragraph" w:customStyle="1" w:styleId="Referentie2">
     <w:name w:val="Referentie 2"/>
-    <w:basedOn w:val="Normal"/>
+    <w:basedOn w:val="Standaard"/>
     <w:rsid w:val="00023DC2"/>
     <w:pPr>
       <w:framePr w:hSpace="142" w:wrap="notBeside" w:hAnchor="text" w:xAlign="right" w:yAlign="bottom" w:anchorLock="1"/>
       <w:spacing w:before="60" w:after="60"/>
     </w:pPr>
   </w:style>
-  <w:style w:type="paragraph" w:styleId="BodyTextIndent">
+  <w:style w:type="paragraph" w:styleId="Plattetekstinspringen">
     <w:name w:val="Body Text Indent"/>
-    <w:basedOn w:val="Normal"/>
+    <w:basedOn w:val="Standaard"/>
     <w:semiHidden/>
     <w:rsid w:val="00023DC2"/>
   </w:style>
   <w:style w:type="paragraph" w:customStyle="1" w:styleId="Nummering">
     <w:name w:val="Nummering"/>
-    <w:basedOn w:val="Normal"/>
+    <w:basedOn w:val="Standaard"/>
     <w:rsid w:val="00023DC2"/>
     <w:pPr>
       <w:numPr>
@@ -8770,9 +9050,9 @@
       </w:numPr>
     </w:pPr>
   </w:style>
-  <w:style w:type="paragraph" w:styleId="ListNumber">
+  <w:style w:type="paragraph" w:styleId="Lijstnummering">
     <w:name w:val="List Number"/>
-    <w:basedOn w:val="Normal"/>
+    <w:basedOn w:val="Standaard"/>
     <w:semiHidden/>
     <w:rsid w:val="00023DC2"/>
     <w:pPr>
@@ -8793,17 +9073,17 @@
   </w:style>
   <w:style w:type="paragraph" w:customStyle="1" w:styleId="Inleiding">
     <w:name w:val="Inleiding"/>
-    <w:basedOn w:val="Normal"/>
-    <w:next w:val="Normal"/>
+    <w:basedOn w:val="Standaard"/>
+    <w:next w:val="Standaard"/>
     <w:rsid w:val="00023DC2"/>
     <w:rPr>
       <w:b/>
       <w:bCs/>
     </w:rPr>
   </w:style>
-  <w:style w:type="paragraph" w:styleId="FootnoteText">
+  <w:style w:type="paragraph" w:styleId="Voetnoottekst">
     <w:name w:val="footnote text"/>
-    <w:basedOn w:val="Normal"/>
+    <w:basedOn w:val="Standaard"/>
     <w:semiHidden/>
     <w:rsid w:val="00023DC2"/>
     <w:rPr>
@@ -8813,18 +9093,18 @@
       <w:szCs w:val="20"/>
     </w:rPr>
   </w:style>
-  <w:style w:type="character" w:styleId="FootnoteReference">
+  <w:style w:type="character" w:styleId="Voetnootmarkering">
     <w:name w:val="footnote reference"/>
-    <w:basedOn w:val="DefaultParagraphFont"/>
+    <w:basedOn w:val="Standaardalinea-lettertype"/>
     <w:semiHidden/>
     <w:rsid w:val="00023DC2"/>
     <w:rPr>
       <w:vertAlign w:val="superscript"/>
     </w:rPr>
   </w:style>
-  <w:style w:type="paragraph" w:styleId="EndnoteText">
+  <w:style w:type="paragraph" w:styleId="Eindnoottekst">
     <w:name w:val="endnote text"/>
-    <w:basedOn w:val="Normal"/>
+    <w:basedOn w:val="Standaard"/>
     <w:semiHidden/>
     <w:rsid w:val="00023DC2"/>
     <w:rPr>
@@ -8834,18 +9114,18 @@
       <w:szCs w:val="20"/>
     </w:rPr>
   </w:style>
-  <w:style w:type="character" w:styleId="EndnoteReference">
+  <w:style w:type="character" w:styleId="Eindnootmarkering">
     <w:name w:val="endnote reference"/>
-    <w:basedOn w:val="DefaultParagraphFont"/>
+    <w:basedOn w:val="Standaardalinea-lettertype"/>
     <w:semiHidden/>
     <w:rsid w:val="00023DC2"/>
     <w:rPr>
       <w:vertAlign w:val="superscript"/>
     </w:rPr>
   </w:style>
-  <w:style w:type="character" w:styleId="CommentReference">
+  <w:style w:type="character" w:styleId="Verwijzingopmerking">
     <w:name w:val="annotation reference"/>
-    <w:basedOn w:val="DefaultParagraphFont"/>
+    <w:basedOn w:val="Standaardalinea-lettertype"/>
     <w:semiHidden/>
     <w:rsid w:val="00023DC2"/>
     <w:rPr>
@@ -8861,10 +9141,10 @@
       <w:color w:val="FFFFFF"/>
     </w:rPr>
   </w:style>
-  <w:style w:type="paragraph" w:styleId="CommentText">
+  <w:style w:type="paragraph" w:styleId="Tekstopmerking">
     <w:name w:val="annotation text"/>
-    <w:basedOn w:val="Normal"/>
-    <w:link w:val="CommentTextChar"/>
+    <w:basedOn w:val="Standaard"/>
+    <w:link w:val="TekstopmerkingChar"/>
     <w:semiHidden/>
     <w:rsid w:val="00023DC2"/>
     <w:rPr>
@@ -8872,10 +9152,10 @@
       <w:szCs w:val="20"/>
     </w:rPr>
   </w:style>
-  <w:style w:type="paragraph" w:styleId="PlainText">
+  <w:style w:type="paragraph" w:styleId="Tekstzonderopmaak">
     <w:name w:val="Plain Text"/>
-    <w:basedOn w:val="Normal"/>
-    <w:link w:val="PlainTextChar"/>
+    <w:basedOn w:val="Standaard"/>
+    <w:link w:val="TekstzonderopmaakChar"/>
     <w:uiPriority w:val="99"/>
     <w:semiHidden/>
     <w:rsid w:val="00023DC2"/>
@@ -8891,9 +9171,9 @@
       <w:szCs w:val="20"/>
     </w:rPr>
   </w:style>
-  <w:style w:type="paragraph" w:styleId="BodyText2">
+  <w:style w:type="paragraph" w:styleId="Plattetekst2">
     <w:name w:val="Body Text 2"/>
-    <w:basedOn w:val="Normal"/>
+    <w:basedOn w:val="Standaard"/>
     <w:semiHidden/>
     <w:rsid w:val="00023DC2"/>
     <w:rPr>
@@ -8901,10 +9181,10 @@
       <w:color w:val="000000"/>
     </w:rPr>
   </w:style>
-  <w:style w:type="paragraph" w:styleId="BalloonText">
+  <w:style w:type="paragraph" w:styleId="Ballontekst">
     <w:name w:val="Balloon Text"/>
-    <w:basedOn w:val="Normal"/>
-    <w:link w:val="BalloonTextChar"/>
+    <w:basedOn w:val="Standaard"/>
+    <w:link w:val="BallontekstChar"/>
     <w:uiPriority w:val="99"/>
     <w:semiHidden/>
     <w:unhideWhenUsed/>
@@ -8918,10 +9198,10 @@
       <w:szCs w:val="16"/>
     </w:rPr>
   </w:style>
-  <w:style w:type="character" w:customStyle="1" w:styleId="BalloonTextChar">
-    <w:name w:val="Balloon Text Char"/>
-    <w:basedOn w:val="DefaultParagraphFont"/>
-    <w:link w:val="BalloonText"/>
+  <w:style w:type="character" w:customStyle="1" w:styleId="BallontekstChar">
+    <w:name w:val="Ballontekst Char"/>
+    <w:basedOn w:val="Standaardalinea-lettertype"/>
+    <w:link w:val="Ballontekst"/>
     <w:uiPriority w:val="99"/>
     <w:semiHidden/>
     <w:rsid w:val="00EE60FF"/>
@@ -8931,9 +9211,9 @@
       <w:szCs w:val="16"/>
     </w:rPr>
   </w:style>
-  <w:style w:type="paragraph" w:styleId="NormalWeb">
+  <w:style w:type="paragraph" w:styleId="Normaalweb">
     <w:name w:val="Normal (Web)"/>
-    <w:basedOn w:val="Normal"/>
+    <w:basedOn w:val="Standaard"/>
     <w:uiPriority w:val="99"/>
     <w:semiHidden/>
     <w:unhideWhenUsed/>
@@ -8948,12 +9228,12 @@
   </w:style>
   <w:style w:type="character" w:customStyle="1" w:styleId="apple-converted-space">
     <w:name w:val="apple-converted-space"/>
-    <w:basedOn w:val="DefaultParagraphFont"/>
+    <w:basedOn w:val="Standaardalinea-lettertype"/>
     <w:rsid w:val="005226A8"/>
   </w:style>
-  <w:style w:type="paragraph" w:styleId="ListParagraph">
+  <w:style w:type="paragraph" w:styleId="Lijstalinea">
     <w:name w:val="List Paragraph"/>
-    <w:basedOn w:val="Normal"/>
+    <w:basedOn w:val="Standaard"/>
     <w:uiPriority w:val="34"/>
     <w:qFormat/>
     <w:rsid w:val="00F208A0"/>
@@ -8962,7 +9242,7 @@
       <w:contextualSpacing/>
     </w:pPr>
   </w:style>
-  <w:style w:type="paragraph" w:styleId="NoSpacing">
+  <w:style w:type="paragraph" w:styleId="Geenafstand">
     <w:name w:val="No Spacing"/>
     <w:uiPriority w:val="1"/>
     <w:qFormat/>
@@ -8973,9 +9253,9 @@
       <w:szCs w:val="24"/>
     </w:rPr>
   </w:style>
-  <w:style w:type="table" w:styleId="TableGrid">
+  <w:style w:type="table" w:styleId="Tabelraster">
     <w:name w:val="Table Grid"/>
-    <w:basedOn w:val="TableNormal"/>
+    <w:basedOn w:val="Standaardtabel"/>
     <w:uiPriority w:val="59"/>
     <w:rsid w:val="00593C3D"/>
     <w:tblPr>
@@ -8989,9 +9269,9 @@
       </w:tblBorders>
     </w:tblPr>
   </w:style>
-  <w:style w:type="table" w:styleId="LightList-Accent3">
+  <w:style w:type="table" w:styleId="Lichtelijst-accent3">
     <w:name w:val="Light List Accent 3"/>
-    <w:basedOn w:val="TableNormal"/>
+    <w:basedOn w:val="Standaardtabel"/>
     <w:uiPriority w:val="61"/>
     <w:rsid w:val="00F47813"/>
     <w:tblPr>
@@ -9071,9 +9351,9 @@
       </w:tcPr>
     </w:tblStylePr>
   </w:style>
-  <w:style w:type="table" w:styleId="LightShading">
+  <w:style w:type="table" w:styleId="Lichtearcering">
     <w:name w:val="Light Shading"/>
-    <w:basedOn w:val="TableNormal"/>
+    <w:basedOn w:val="Standaardtabel"/>
     <w:uiPriority w:val="60"/>
     <w:rsid w:val="00763030"/>
     <w:rPr>
@@ -9164,11 +9444,11 @@
       </w:tcPr>
     </w:tblStylePr>
   </w:style>
-  <w:style w:type="paragraph" w:styleId="CommentSubject">
+  <w:style w:type="paragraph" w:styleId="Onderwerpvanopmerking">
     <w:name w:val="annotation subject"/>
-    <w:basedOn w:val="CommentText"/>
-    <w:next w:val="CommentText"/>
-    <w:link w:val="CommentSubjectChar"/>
+    <w:basedOn w:val="Tekstopmerking"/>
+    <w:next w:val="Tekstopmerking"/>
+    <w:link w:val="OnderwerpvanopmerkingChar"/>
     <w:uiPriority w:val="99"/>
     <w:semiHidden/>
     <w:unhideWhenUsed/>
@@ -9181,20 +9461,20 @@
       <w:bCs/>
     </w:rPr>
   </w:style>
-  <w:style w:type="character" w:customStyle="1" w:styleId="CommentTextChar">
-    <w:name w:val="Comment Text Char"/>
-    <w:basedOn w:val="DefaultParagraphFont"/>
-    <w:link w:val="CommentText"/>
+  <w:style w:type="character" w:customStyle="1" w:styleId="TekstopmerkingChar">
+    <w:name w:val="Tekst opmerking Char"/>
+    <w:basedOn w:val="Standaardalinea-lettertype"/>
+    <w:link w:val="Tekstopmerking"/>
     <w:semiHidden/>
     <w:rsid w:val="000D5400"/>
     <w:rPr>
       <w:rFonts w:ascii="Verdana" w:hAnsi="Verdana"/>
     </w:rPr>
   </w:style>
-  <w:style w:type="character" w:customStyle="1" w:styleId="CommentSubjectChar">
-    <w:name w:val="Comment Subject Char"/>
-    <w:basedOn w:val="CommentTextChar"/>
-    <w:link w:val="CommentSubject"/>
+  <w:style w:type="character" w:customStyle="1" w:styleId="OnderwerpvanopmerkingChar">
+    <w:name w:val="Onderwerp van opmerking Char"/>
+    <w:basedOn w:val="TekstopmerkingChar"/>
+    <w:link w:val="Onderwerpvanopmerking"/>
     <w:uiPriority w:val="99"/>
     <w:semiHidden/>
     <w:rsid w:val="000D5400"/>
@@ -9204,10 +9484,10 @@
       <w:bCs/>
     </w:rPr>
   </w:style>
-  <w:style w:type="character" w:customStyle="1" w:styleId="PlainTextChar">
-    <w:name w:val="Plain Text Char"/>
-    <w:basedOn w:val="DefaultParagraphFont"/>
-    <w:link w:val="PlainText"/>
+  <w:style w:type="character" w:customStyle="1" w:styleId="TekstzonderopmaakChar">
+    <w:name w:val="Tekst zonder opmaak Char"/>
+    <w:basedOn w:val="Standaardalinea-lettertype"/>
+    <w:link w:val="Tekstzonderopmaak"/>
     <w:uiPriority w:val="99"/>
     <w:semiHidden/>
     <w:rsid w:val="000D5400"/>
@@ -9218,9 +9498,9 @@
       <w:color w:val="0000FF"/>
     </w:rPr>
   </w:style>
-  <w:style w:type="character" w:styleId="IntenseEmphasis">
+  <w:style w:type="character" w:styleId="Intensievebenadrukking">
     <w:name w:val="Intense Emphasis"/>
-    <w:basedOn w:val="DefaultParagraphFont"/>
+    <w:basedOn w:val="Standaardalinea-lettertype"/>
     <w:uiPriority w:val="21"/>
     <w:qFormat/>
     <w:rsid w:val="00A07C15"/>
@@ -9232,10 +9512,10 @@
       <w:color w:val="4F81BD" w:themeColor="accent1"/>
     </w:rPr>
   </w:style>
-  <w:style w:type="paragraph" w:styleId="TOCHeading">
+  <w:style w:type="paragraph" w:styleId="Kopvaninhoudsopgave">
     <w:name w:val="TOC Heading"/>
-    <w:basedOn w:val="Heading1"/>
-    <w:next w:val="Normal"/>
+    <w:basedOn w:val="Kop1"/>
+    <w:next w:val="Standaard"/>
     <w:uiPriority w:val="39"/>
     <w:unhideWhenUsed/>
     <w:qFormat/>
@@ -9264,7 +9544,7 @@
   </w:style>
   <w:style w:type="paragraph" w:customStyle="1" w:styleId="EndNoteBibliographyTitle">
     <w:name w:val="EndNote Bibliography Title"/>
-    <w:basedOn w:val="Normal"/>
+    <w:basedOn w:val="Standaard"/>
     <w:link w:val="EndNoteBibliographyTitleChar"/>
     <w:rsid w:val="002804EE"/>
     <w:pPr>
@@ -9276,7 +9556,7 @@
   </w:style>
   <w:style w:type="character" w:customStyle="1" w:styleId="EndNoteBibliographyTitleChar">
     <w:name w:val="EndNote Bibliography Title Char"/>
-    <w:basedOn w:val="DefaultParagraphFont"/>
+    <w:basedOn w:val="Standaardalinea-lettertype"/>
     <w:link w:val="EndNoteBibliographyTitle"/>
     <w:rsid w:val="002804EE"/>
     <w:rPr>
@@ -9288,7 +9568,7 @@
   </w:style>
   <w:style w:type="paragraph" w:customStyle="1" w:styleId="EndNoteBibliography">
     <w:name w:val="EndNote Bibliography"/>
-    <w:basedOn w:val="Normal"/>
+    <w:basedOn w:val="Standaard"/>
     <w:link w:val="EndNoteBibliographyChar"/>
     <w:rsid w:val="002804EE"/>
     <w:pPr>
@@ -9300,7 +9580,7 @@
   </w:style>
   <w:style w:type="character" w:customStyle="1" w:styleId="EndNoteBibliographyChar">
     <w:name w:val="EndNote Bibliography Char"/>
-    <w:basedOn w:val="DefaultParagraphFont"/>
+    <w:basedOn w:val="Standaardalinea-lettertype"/>
     <w:link w:val="EndNoteBibliography"/>
     <w:rsid w:val="002804EE"/>
     <w:rPr>
@@ -9327,7 +9607,7 @@
   </w:style>
   <w:style w:type="table" w:customStyle="1" w:styleId="Rastertabel41">
     <w:name w:val="Rastertabel 41"/>
-    <w:basedOn w:val="TableNormal"/>
+    <w:basedOn w:val="Standaardtabel"/>
     <w:uiPriority w:val="49"/>
     <w:rsid w:val="002C5659"/>
     <w:tblPr>
@@ -9685,15 +9965,6 @@
 </file>
 
 <file path=customXml/item1.xml><?xml version="1.0" encoding="utf-8"?>
-<?mso-contentType ?>
-<FormTemplates xmlns="http://schemas.microsoft.com/sharepoint/v3/contenttype/forms">
-  <Display>DocumentLibraryForm</Display>
-  <Edit>DocumentLibraryForm</Edit>
-  <New>DocumentLibraryForm</New>
-</FormTemplates>
-</file>
-
-<file path=customXml/item2.xml><?xml version="1.0" encoding="utf-8"?>
 <p:properties xmlns:p="http://schemas.microsoft.com/office/2006/metadata/properties" xmlns:xsi="http://www.w3.org/2001/XMLSchema-instance" xmlns:pc="http://schemas.microsoft.com/office/infopath/2007/PartnerControls">
   <documentManagement>
     <_ip_UnifiedCompliancePolicyUIAction xmlns="http://schemas.microsoft.com/sharepoint/v3" xsi:nil="true"/>
@@ -9701,6 +9972,15 @@
     <_ip_UnifiedCompliancePolicyProperties xmlns="http://schemas.microsoft.com/sharepoint/v3" xsi:nil="true"/>
   </documentManagement>
 </p:properties>
+</file>
+
+<file path=customXml/item2.xml><?xml version="1.0" encoding="utf-8"?>
+<?mso-contentType ?>
+<FormTemplates xmlns="http://schemas.microsoft.com/sharepoint/v3/contenttype/forms">
+  <Display>DocumentLibraryForm</Display>
+  <Edit>DocumentLibraryForm</Edit>
+  <New>DocumentLibraryForm</New>
+</FormTemplates>
 </file>
 
 <file path=customXml/item3.xml><?xml version="1.0" encoding="utf-8"?>
@@ -9944,20 +10224,20 @@
 </file>
 
 <file path=customXml/itemProps1.xml><?xml version="1.0" encoding="utf-8"?>
-<ds:datastoreItem xmlns:ds="http://schemas.openxmlformats.org/officeDocument/2006/customXml" ds:itemID="{BD8CF2AA-2B02-4A9A-AF84-D2DF2F02EA15}">
-  <ds:schemaRefs>
-    <ds:schemaRef ds:uri="http://schemas.microsoft.com/sharepoint/v3/contenttype/forms"/>
-  </ds:schemaRefs>
-</ds:datastoreItem>
-</file>
-
-<file path=customXml/itemProps2.xml><?xml version="1.0" encoding="utf-8"?>
 <ds:datastoreItem xmlns:ds="http://schemas.openxmlformats.org/officeDocument/2006/customXml" ds:itemID="{6DB53463-5DC8-49C9-A87F-D728DEB74A62}">
   <ds:schemaRefs>
     <ds:schemaRef ds:uri="http://schemas.microsoft.com/office/2006/metadata/properties"/>
     <ds:schemaRef ds:uri="http://schemas.microsoft.com/office/infopath/2007/PartnerControls"/>
     <ds:schemaRef ds:uri="http://schemas.microsoft.com/sharepoint/v3"/>
     <ds:schemaRef ds:uri="e7647ff1-e2f7-42a1-a68c-3c96587cf758"/>
+  </ds:schemaRefs>
+</ds:datastoreItem>
+</file>
+
+<file path=customXml/itemProps2.xml><?xml version="1.0" encoding="utf-8"?>
+<ds:datastoreItem xmlns:ds="http://schemas.openxmlformats.org/officeDocument/2006/customXml" ds:itemID="{BD8CF2AA-2B02-4A9A-AF84-D2DF2F02EA15}">
+  <ds:schemaRefs>
+    <ds:schemaRef ds:uri="http://schemas.microsoft.com/sharepoint/v3/contenttype/forms"/>
   </ds:schemaRefs>
 </ds:datastoreItem>
 </file>

</xml_diff>